<commit_message>
Added the preview User Interface
</commit_message>
<xml_diff>
--- a/Multiusers Painting Web Application - Fadi & Aya.docx
+++ b/Multiusers Painting Web Application - Fadi & Aya.docx
@@ -25,6 +25,17 @@
         </w:rPr>
         <w:t>Multiusers Painting Web Application</w:t>
       </w:r>
+      <w:r>
+        <w:rPr>
+          <w:b/>
+          <w:bCs/>
+          <w:sz w:val="36"/>
+          <w:szCs w:val="36"/>
+          <w:u w:val="single"/>
+          <w:lang w:val="en-US"/>
+        </w:rPr>
+        <w:t xml:space="preserve"> – Group Paint Online</w:t>
+      </w:r>
     </w:p>
     <w:p>
       <w:pPr>
@@ -113,16 +124,20 @@
     <w:p>
       <w:pPr>
         <w:rPr>
-          <w:sz w:val="28"/>
-          <w:szCs w:val="28"/>
-          <w:u w:val="single"/>
-          <w:lang w:val="en-US"/>
-        </w:rPr>
-      </w:pPr>
-      <w:r>
-        <w:rPr>
-          <w:sz w:val="28"/>
-          <w:szCs w:val="28"/>
+          <w:b/>
+          <w:bCs/>
+          <w:sz w:val="40"/>
+          <w:szCs w:val="40"/>
+          <w:u w:val="single"/>
+          <w:lang w:val="en-US"/>
+        </w:rPr>
+      </w:pPr>
+      <w:r>
+        <w:rPr>
+          <w:b/>
+          <w:bCs/>
+          <w:sz w:val="40"/>
+          <w:szCs w:val="40"/>
           <w:u w:val="single"/>
           <w:lang w:val="en-US"/>
         </w:rPr>
@@ -1009,14 +1024,1059 @@
     <w:p>
       <w:pPr>
         <w:rPr>
-          <w:b/>
-          <w:bCs/>
-          <w:sz w:val="28"/>
-          <w:szCs w:val="28"/>
-          <w:u w:val="single"/>
-          <w:lang w:val="en-US"/>
-        </w:rPr>
-      </w:pPr>
+          <w:sz w:val="28"/>
+          <w:szCs w:val="28"/>
+          <w:lang w:val="en-US"/>
+        </w:rPr>
+      </w:pPr>
+    </w:p>
+    <w:p>
+      <w:pPr>
+        <w:rPr>
+          <w:sz w:val="28"/>
+          <w:szCs w:val="28"/>
+          <w:lang w:val="en-US"/>
+        </w:rPr>
+      </w:pPr>
+    </w:p>
+    <w:p>
+      <w:pPr>
+        <w:rPr>
+          <w:sz w:val="28"/>
+          <w:szCs w:val="28"/>
+          <w:lang w:val="en-US"/>
+        </w:rPr>
+      </w:pPr>
+    </w:p>
+    <w:p>
+      <w:pPr>
+        <w:rPr>
+          <w:b/>
+          <w:bCs/>
+          <w:sz w:val="40"/>
+          <w:szCs w:val="40"/>
+          <w:u w:val="single"/>
+          <w:lang w:val="en-US"/>
+        </w:rPr>
+      </w:pPr>
+      <w:r>
+        <w:rPr>
+          <w:b/>
+          <w:bCs/>
+          <w:sz w:val="40"/>
+          <w:szCs w:val="40"/>
+          <w:u w:val="single"/>
+          <w:lang w:val="en-US"/>
+        </w:rPr>
+        <w:lastRenderedPageBreak/>
+        <w:t>User Interface:</w:t>
+      </w:r>
+    </w:p>
+    <w:p>
+      <w:pPr>
+        <w:rPr>
+          <w:b/>
+          <w:bCs/>
+          <w:sz w:val="28"/>
+          <w:szCs w:val="28"/>
+          <w:u w:val="single"/>
+          <w:lang w:val="en-US"/>
+        </w:rPr>
+      </w:pPr>
+      <w:r>
+        <w:rPr>
+          <w:b/>
+          <w:bCs/>
+          <w:sz w:val="28"/>
+          <w:szCs w:val="28"/>
+          <w:u w:val="single"/>
+          <w:lang w:val="en-US"/>
+        </w:rPr>
+        <w:t>Login Page:</w:t>
+      </w:r>
+    </w:p>
+    <w:p>
+      <w:pPr>
+        <w:rPr>
+          <w:sz w:val="28"/>
+          <w:szCs w:val="28"/>
+          <w:lang w:val="en-US"/>
+        </w:rPr>
+      </w:pPr>
+      <w:r>
+        <w:rPr>
+          <w:noProof/>
+          <w:sz w:val="28"/>
+          <w:szCs w:val="28"/>
+          <w:lang w:val="en-US"/>
+        </w:rPr>
+        <w:drawing>
+          <wp:inline distT="0" distB="0" distL="0" distR="0" wp14:anchorId="3E9EB52E" wp14:editId="7DD9E862">
+            <wp:extent cx="5724525" cy="2752725"/>
+            <wp:effectExtent l="0" t="0" r="9525" b="9525"/>
+            <wp:docPr id="9" name="Picture 9"/>
+            <wp:cNvGraphicFramePr>
+              <a:graphicFrameLocks xmlns:a="http://schemas.openxmlformats.org/drawingml/2006/main" noChangeAspect="1"/>
+            </wp:cNvGraphicFramePr>
+            <a:graphic xmlns:a="http://schemas.openxmlformats.org/drawingml/2006/main">
+              <a:graphicData uri="http://schemas.openxmlformats.org/drawingml/2006/picture">
+                <pic:pic xmlns:pic="http://schemas.openxmlformats.org/drawingml/2006/picture">
+                  <pic:nvPicPr>
+                    <pic:cNvPr id="0" name="Picture 9"/>
+                    <pic:cNvPicPr>
+                      <a:picLocks noChangeAspect="1" noChangeArrowheads="1"/>
+                    </pic:cNvPicPr>
+                  </pic:nvPicPr>
+                  <pic:blipFill>
+                    <a:blip r:embed="rId4">
+                      <a:extLst>
+                        <a:ext uri="{28A0092B-C50C-407E-A947-70E740481C1C}">
+                          <a14:useLocalDpi xmlns:a14="http://schemas.microsoft.com/office/drawing/2010/main" val="0"/>
+                        </a:ext>
+                      </a:extLst>
+                    </a:blip>
+                    <a:srcRect/>
+                    <a:stretch>
+                      <a:fillRect/>
+                    </a:stretch>
+                  </pic:blipFill>
+                  <pic:spPr bwMode="auto">
+                    <a:xfrm>
+                      <a:off x="0" y="0"/>
+                      <a:ext cx="5724525" cy="2752725"/>
+                    </a:xfrm>
+                    <a:prstGeom prst="rect">
+                      <a:avLst/>
+                    </a:prstGeom>
+                    <a:noFill/>
+                    <a:ln>
+                      <a:noFill/>
+                    </a:ln>
+                  </pic:spPr>
+                </pic:pic>
+              </a:graphicData>
+            </a:graphic>
+          </wp:inline>
+        </w:drawing>
+      </w:r>
+    </w:p>
+    <w:p>
+      <w:pPr>
+        <w:rPr>
+          <w:b/>
+          <w:bCs/>
+          <w:sz w:val="28"/>
+          <w:szCs w:val="28"/>
+          <w:u w:val="single"/>
+          <w:lang w:val="en-US"/>
+        </w:rPr>
+      </w:pPr>
+      <w:r>
+        <w:rPr>
+          <w:b/>
+          <w:bCs/>
+          <w:sz w:val="28"/>
+          <w:szCs w:val="28"/>
+          <w:u w:val="single"/>
+          <w:lang w:val="en-US"/>
+        </w:rPr>
+        <w:t>Register Page:</w:t>
+      </w:r>
+    </w:p>
+    <w:p>
+      <w:pPr>
+        <w:rPr>
+          <w:b/>
+          <w:bCs/>
+          <w:noProof/>
+          <w:sz w:val="28"/>
+          <w:szCs w:val="28"/>
+          <w:u w:val="single"/>
+          <w:lang w:val="en-US"/>
+        </w:rPr>
+      </w:pPr>
+      <w:r>
+        <w:rPr>
+          <w:b/>
+          <w:bCs/>
+          <w:noProof/>
+          <w:sz w:val="28"/>
+          <w:szCs w:val="28"/>
+          <w:u w:val="single"/>
+          <w:lang w:val="en-US"/>
+        </w:rPr>
+        <w:drawing>
+          <wp:inline distT="0" distB="0" distL="0" distR="0" wp14:anchorId="095E749D" wp14:editId="0CCF981B">
+            <wp:extent cx="5724525" cy="2752725"/>
+            <wp:effectExtent l="0" t="0" r="9525" b="9525"/>
+            <wp:docPr id="10" name="Picture 10"/>
+            <wp:cNvGraphicFramePr>
+              <a:graphicFrameLocks xmlns:a="http://schemas.openxmlformats.org/drawingml/2006/main" noChangeAspect="1"/>
+            </wp:cNvGraphicFramePr>
+            <a:graphic xmlns:a="http://schemas.openxmlformats.org/drawingml/2006/main">
+              <a:graphicData uri="http://schemas.openxmlformats.org/drawingml/2006/picture">
+                <pic:pic xmlns:pic="http://schemas.openxmlformats.org/drawingml/2006/picture">
+                  <pic:nvPicPr>
+                    <pic:cNvPr id="0" name="Picture 10"/>
+                    <pic:cNvPicPr>
+                      <a:picLocks noChangeAspect="1" noChangeArrowheads="1"/>
+                    </pic:cNvPicPr>
+                  </pic:nvPicPr>
+                  <pic:blipFill>
+                    <a:blip r:embed="rId5">
+                      <a:extLst>
+                        <a:ext uri="{28A0092B-C50C-407E-A947-70E740481C1C}">
+                          <a14:useLocalDpi xmlns:a14="http://schemas.microsoft.com/office/drawing/2010/main" val="0"/>
+                        </a:ext>
+                      </a:extLst>
+                    </a:blip>
+                    <a:srcRect/>
+                    <a:stretch>
+                      <a:fillRect/>
+                    </a:stretch>
+                  </pic:blipFill>
+                  <pic:spPr bwMode="auto">
+                    <a:xfrm>
+                      <a:off x="0" y="0"/>
+                      <a:ext cx="5724525" cy="2752725"/>
+                    </a:xfrm>
+                    <a:prstGeom prst="rect">
+                      <a:avLst/>
+                    </a:prstGeom>
+                    <a:noFill/>
+                    <a:ln>
+                      <a:noFill/>
+                    </a:ln>
+                  </pic:spPr>
+                </pic:pic>
+              </a:graphicData>
+            </a:graphic>
+          </wp:inline>
+        </w:drawing>
+      </w:r>
+    </w:p>
+    <w:p>
+      <w:pPr>
+        <w:tabs>
+          <w:tab w:val="left" w:pos="1485"/>
+        </w:tabs>
+        <w:rPr>
+          <w:sz w:val="28"/>
+          <w:szCs w:val="28"/>
+          <w:lang w:val="en-US"/>
+        </w:rPr>
+      </w:pPr>
+      <w:r>
+        <w:rPr>
+          <w:sz w:val="28"/>
+          <w:szCs w:val="28"/>
+          <w:lang w:val="en-US"/>
+        </w:rPr>
+        <w:tab/>
+      </w:r>
+    </w:p>
+    <w:p>
+      <w:pPr>
+        <w:tabs>
+          <w:tab w:val="left" w:pos="1485"/>
+        </w:tabs>
+        <w:rPr>
+          <w:sz w:val="28"/>
+          <w:szCs w:val="28"/>
+          <w:lang w:val="en-US"/>
+        </w:rPr>
+      </w:pPr>
+    </w:p>
+    <w:p>
+      <w:pPr>
+        <w:tabs>
+          <w:tab w:val="left" w:pos="1485"/>
+        </w:tabs>
+        <w:rPr>
+          <w:sz w:val="28"/>
+          <w:szCs w:val="28"/>
+          <w:lang w:val="en-US"/>
+        </w:rPr>
+      </w:pPr>
+    </w:p>
+    <w:p>
+      <w:pPr>
+        <w:tabs>
+          <w:tab w:val="left" w:pos="1485"/>
+        </w:tabs>
+        <w:rPr>
+          <w:sz w:val="28"/>
+          <w:szCs w:val="28"/>
+          <w:lang w:val="en-US"/>
+        </w:rPr>
+      </w:pPr>
+    </w:p>
+    <w:p>
+      <w:pPr>
+        <w:tabs>
+          <w:tab w:val="left" w:pos="1485"/>
+        </w:tabs>
+        <w:rPr>
+          <w:sz w:val="28"/>
+          <w:szCs w:val="28"/>
+          <w:lang w:val="en-US"/>
+        </w:rPr>
+      </w:pPr>
+    </w:p>
+    <w:p>
+      <w:pPr>
+        <w:tabs>
+          <w:tab w:val="left" w:pos="1485"/>
+        </w:tabs>
+        <w:rPr>
+          <w:sz w:val="28"/>
+          <w:szCs w:val="28"/>
+          <w:lang w:val="en-US"/>
+        </w:rPr>
+      </w:pPr>
+    </w:p>
+    <w:p>
+      <w:pPr>
+        <w:tabs>
+          <w:tab w:val="left" w:pos="1485"/>
+        </w:tabs>
+        <w:rPr>
+          <w:b/>
+          <w:bCs/>
+          <w:color w:val="FF0000"/>
+          <w:sz w:val="28"/>
+          <w:szCs w:val="28"/>
+          <w:u w:val="single"/>
+          <w:lang w:val="en-US"/>
+        </w:rPr>
+      </w:pPr>
+      <w:r>
+        <w:rPr>
+          <w:b/>
+          <w:bCs/>
+          <w:color w:val="FF0000"/>
+          <w:sz w:val="28"/>
+          <w:szCs w:val="28"/>
+          <w:u w:val="single"/>
+          <w:lang w:val="en-US"/>
+        </w:rPr>
+        <w:lastRenderedPageBreak/>
+        <w:t>Not authorized Home/Landing Page:</w:t>
+      </w:r>
+    </w:p>
+    <w:p>
+      <w:pPr>
+        <w:tabs>
+          <w:tab w:val="left" w:pos="1485"/>
+        </w:tabs>
+        <w:rPr>
+          <w:noProof/>
+          <w:sz w:val="28"/>
+          <w:szCs w:val="28"/>
+          <w:lang w:val="en-US"/>
+        </w:rPr>
+      </w:pPr>
+      <w:r>
+        <w:rPr>
+          <w:noProof/>
+          <w:sz w:val="28"/>
+          <w:szCs w:val="28"/>
+          <w:lang w:val="en-US"/>
+        </w:rPr>
+        <w:drawing>
+          <wp:inline distT="0" distB="0" distL="0" distR="0" wp14:anchorId="1021AF18" wp14:editId="0B62DC81">
+            <wp:extent cx="5724525" cy="2752725"/>
+            <wp:effectExtent l="0" t="0" r="9525" b="9525"/>
+            <wp:docPr id="11" name="Picture 11"/>
+            <wp:cNvGraphicFramePr>
+              <a:graphicFrameLocks xmlns:a="http://schemas.openxmlformats.org/drawingml/2006/main" noChangeAspect="1"/>
+            </wp:cNvGraphicFramePr>
+            <a:graphic xmlns:a="http://schemas.openxmlformats.org/drawingml/2006/main">
+              <a:graphicData uri="http://schemas.openxmlformats.org/drawingml/2006/picture">
+                <pic:pic xmlns:pic="http://schemas.openxmlformats.org/drawingml/2006/picture">
+                  <pic:nvPicPr>
+                    <pic:cNvPr id="0" name="Picture 11"/>
+                    <pic:cNvPicPr>
+                      <a:picLocks noChangeAspect="1" noChangeArrowheads="1"/>
+                    </pic:cNvPicPr>
+                  </pic:nvPicPr>
+                  <pic:blipFill>
+                    <a:blip r:embed="rId6">
+                      <a:extLst>
+                        <a:ext uri="{28A0092B-C50C-407E-A947-70E740481C1C}">
+                          <a14:useLocalDpi xmlns:a14="http://schemas.microsoft.com/office/drawing/2010/main" val="0"/>
+                        </a:ext>
+                      </a:extLst>
+                    </a:blip>
+                    <a:srcRect/>
+                    <a:stretch>
+                      <a:fillRect/>
+                    </a:stretch>
+                  </pic:blipFill>
+                  <pic:spPr bwMode="auto">
+                    <a:xfrm>
+                      <a:off x="0" y="0"/>
+                      <a:ext cx="5724525" cy="2752725"/>
+                    </a:xfrm>
+                    <a:prstGeom prst="rect">
+                      <a:avLst/>
+                    </a:prstGeom>
+                    <a:noFill/>
+                    <a:ln>
+                      <a:noFill/>
+                    </a:ln>
+                  </pic:spPr>
+                </pic:pic>
+              </a:graphicData>
+            </a:graphic>
+          </wp:inline>
+        </w:drawing>
+      </w:r>
+    </w:p>
+    <w:p>
+      <w:pPr>
+        <w:rPr>
+          <w:b/>
+          <w:bCs/>
+          <w:noProof/>
+          <w:color w:val="FF0000"/>
+          <w:sz w:val="28"/>
+          <w:szCs w:val="28"/>
+          <w:u w:val="single"/>
+          <w:lang w:val="en-US"/>
+        </w:rPr>
+      </w:pPr>
+      <w:r>
+        <w:rPr>
+          <w:b/>
+          <w:bCs/>
+          <w:color w:val="FF0000"/>
+          <w:sz w:val="28"/>
+          <w:szCs w:val="28"/>
+          <w:u w:val="single"/>
+          <w:lang w:val="en-US"/>
+        </w:rPr>
+        <w:t>Authorized Home/Landing Page:</w:t>
+      </w:r>
+      <w:r>
+        <w:rPr>
+          <w:b/>
+          <w:bCs/>
+          <w:noProof/>
+          <w:color w:val="FF0000"/>
+          <w:sz w:val="28"/>
+          <w:szCs w:val="28"/>
+          <w:u w:val="single"/>
+          <w:lang w:val="en-US"/>
+        </w:rPr>
+        <w:t xml:space="preserve"> </w:t>
+      </w:r>
+    </w:p>
+    <w:p>
+      <w:pPr>
+        <w:rPr>
+          <w:b/>
+          <w:bCs/>
+          <w:noProof/>
+          <w:sz w:val="28"/>
+          <w:szCs w:val="28"/>
+          <w:u w:val="single"/>
+          <w:lang w:val="en-US"/>
+        </w:rPr>
+      </w:pPr>
+      <w:r>
+        <w:rPr>
+          <w:b/>
+          <w:bCs/>
+          <w:noProof/>
+          <w:sz w:val="28"/>
+          <w:szCs w:val="28"/>
+          <w:u w:val="single"/>
+          <w:lang w:val="en-US"/>
+        </w:rPr>
+        <w:drawing>
+          <wp:inline distT="0" distB="0" distL="0" distR="0" wp14:anchorId="686FD713" wp14:editId="259AE99E">
+            <wp:extent cx="5724525" cy="2752725"/>
+            <wp:effectExtent l="0" t="0" r="9525" b="9525"/>
+            <wp:docPr id="13" name="Picture 13"/>
+            <wp:cNvGraphicFramePr>
+              <a:graphicFrameLocks xmlns:a="http://schemas.openxmlformats.org/drawingml/2006/main" noChangeAspect="1"/>
+            </wp:cNvGraphicFramePr>
+            <a:graphic xmlns:a="http://schemas.openxmlformats.org/drawingml/2006/main">
+              <a:graphicData uri="http://schemas.openxmlformats.org/drawingml/2006/picture">
+                <pic:pic xmlns:pic="http://schemas.openxmlformats.org/drawingml/2006/picture">
+                  <pic:nvPicPr>
+                    <pic:cNvPr id="0" name="Picture 13"/>
+                    <pic:cNvPicPr>
+                      <a:picLocks noChangeAspect="1" noChangeArrowheads="1"/>
+                    </pic:cNvPicPr>
+                  </pic:nvPicPr>
+                  <pic:blipFill>
+                    <a:blip r:embed="rId7">
+                      <a:extLst>
+                        <a:ext uri="{28A0092B-C50C-407E-A947-70E740481C1C}">
+                          <a14:useLocalDpi xmlns:a14="http://schemas.microsoft.com/office/drawing/2010/main" val="0"/>
+                        </a:ext>
+                      </a:extLst>
+                    </a:blip>
+                    <a:srcRect/>
+                    <a:stretch>
+                      <a:fillRect/>
+                    </a:stretch>
+                  </pic:blipFill>
+                  <pic:spPr bwMode="auto">
+                    <a:xfrm>
+                      <a:off x="0" y="0"/>
+                      <a:ext cx="5724525" cy="2752725"/>
+                    </a:xfrm>
+                    <a:prstGeom prst="rect">
+                      <a:avLst/>
+                    </a:prstGeom>
+                    <a:noFill/>
+                    <a:ln>
+                      <a:noFill/>
+                    </a:ln>
+                  </pic:spPr>
+                </pic:pic>
+              </a:graphicData>
+            </a:graphic>
+          </wp:inline>
+        </w:drawing>
+      </w:r>
+    </w:p>
+    <w:p>
+      <w:pPr>
+        <w:rPr>
+          <w:b/>
+          <w:bCs/>
+          <w:noProof/>
+          <w:sz w:val="28"/>
+          <w:szCs w:val="28"/>
+          <w:u w:val="single"/>
+          <w:lang w:val="en-US"/>
+        </w:rPr>
+      </w:pPr>
+    </w:p>
+    <w:p>
+      <w:pPr>
+        <w:ind w:firstLine="720"/>
+        <w:rPr>
+          <w:sz w:val="28"/>
+          <w:szCs w:val="28"/>
+          <w:lang w:val="en-US"/>
+        </w:rPr>
+      </w:pPr>
+    </w:p>
+    <w:p>
+      <w:pPr>
+        <w:ind w:firstLine="720"/>
+        <w:rPr>
+          <w:sz w:val="28"/>
+          <w:szCs w:val="28"/>
+          <w:lang w:val="en-US"/>
+        </w:rPr>
+      </w:pPr>
+    </w:p>
+    <w:p>
+      <w:pPr>
+        <w:ind w:firstLine="720"/>
+        <w:rPr>
+          <w:sz w:val="28"/>
+          <w:szCs w:val="28"/>
+          <w:lang w:val="en-US"/>
+        </w:rPr>
+      </w:pPr>
+    </w:p>
+    <w:p>
+      <w:pPr>
+        <w:ind w:firstLine="720"/>
+        <w:rPr>
+          <w:sz w:val="28"/>
+          <w:szCs w:val="28"/>
+          <w:lang w:val="en-US"/>
+        </w:rPr>
+      </w:pPr>
+    </w:p>
+    <w:p>
+      <w:pPr>
+        <w:ind w:firstLine="720"/>
+        <w:rPr>
+          <w:sz w:val="28"/>
+          <w:szCs w:val="28"/>
+          <w:lang w:val="en-US"/>
+        </w:rPr>
+      </w:pPr>
+    </w:p>
+    <w:p>
+      <w:pPr>
+        <w:ind w:firstLine="720"/>
+        <w:rPr>
+          <w:sz w:val="28"/>
+          <w:szCs w:val="28"/>
+          <w:lang w:val="en-US"/>
+        </w:rPr>
+      </w:pPr>
+    </w:p>
+    <w:p>
+      <w:pPr>
+        <w:rPr>
+          <w:b/>
+          <w:bCs/>
+          <w:color w:val="FF0000"/>
+          <w:sz w:val="28"/>
+          <w:szCs w:val="28"/>
+          <w:u w:val="single"/>
+          <w:lang w:val="en-US"/>
+        </w:rPr>
+      </w:pPr>
+      <w:r>
+        <w:rPr>
+          <w:b/>
+          <w:bCs/>
+          <w:color w:val="FF0000"/>
+          <w:sz w:val="28"/>
+          <w:szCs w:val="28"/>
+          <w:u w:val="single"/>
+          <w:lang w:val="en-US"/>
+        </w:rPr>
+        <w:lastRenderedPageBreak/>
+        <w:t>Available Rooms List Page:</w:t>
+      </w:r>
+    </w:p>
+    <w:p>
+      <w:pPr>
+        <w:rPr>
+          <w:noProof/>
+          <w:sz w:val="28"/>
+          <w:szCs w:val="28"/>
+          <w:lang w:val="en-US"/>
+        </w:rPr>
+      </w:pPr>
+      <w:r>
+        <w:rPr>
+          <w:noProof/>
+          <w:sz w:val="28"/>
+          <w:szCs w:val="28"/>
+          <w:lang w:val="en-US"/>
+        </w:rPr>
+        <w:drawing>
+          <wp:inline distT="0" distB="0" distL="0" distR="0" wp14:anchorId="3ECCB6F2" wp14:editId="18412795">
+            <wp:extent cx="5724525" cy="2752725"/>
+            <wp:effectExtent l="0" t="0" r="9525" b="9525"/>
+            <wp:docPr id="15" name="Picture 15"/>
+            <wp:cNvGraphicFramePr>
+              <a:graphicFrameLocks xmlns:a="http://schemas.openxmlformats.org/drawingml/2006/main" noChangeAspect="1"/>
+            </wp:cNvGraphicFramePr>
+            <a:graphic xmlns:a="http://schemas.openxmlformats.org/drawingml/2006/main">
+              <a:graphicData uri="http://schemas.openxmlformats.org/drawingml/2006/picture">
+                <pic:pic xmlns:pic="http://schemas.openxmlformats.org/drawingml/2006/picture">
+                  <pic:nvPicPr>
+                    <pic:cNvPr id="0" name="Picture 15"/>
+                    <pic:cNvPicPr>
+                      <a:picLocks noChangeAspect="1" noChangeArrowheads="1"/>
+                    </pic:cNvPicPr>
+                  </pic:nvPicPr>
+                  <pic:blipFill>
+                    <a:blip r:embed="rId8">
+                      <a:extLst>
+                        <a:ext uri="{28A0092B-C50C-407E-A947-70E740481C1C}">
+                          <a14:useLocalDpi xmlns:a14="http://schemas.microsoft.com/office/drawing/2010/main" val="0"/>
+                        </a:ext>
+                      </a:extLst>
+                    </a:blip>
+                    <a:srcRect/>
+                    <a:stretch>
+                      <a:fillRect/>
+                    </a:stretch>
+                  </pic:blipFill>
+                  <pic:spPr bwMode="auto">
+                    <a:xfrm>
+                      <a:off x="0" y="0"/>
+                      <a:ext cx="5724525" cy="2752725"/>
+                    </a:xfrm>
+                    <a:prstGeom prst="rect">
+                      <a:avLst/>
+                    </a:prstGeom>
+                    <a:noFill/>
+                    <a:ln>
+                      <a:noFill/>
+                    </a:ln>
+                  </pic:spPr>
+                </pic:pic>
+              </a:graphicData>
+            </a:graphic>
+          </wp:inline>
+        </w:drawing>
+      </w:r>
+    </w:p>
+    <w:p>
+      <w:pPr>
+        <w:tabs>
+          <w:tab w:val="left" w:pos="1005"/>
+        </w:tabs>
+        <w:rPr>
+          <w:b/>
+          <w:bCs/>
+          <w:color w:val="FF0000"/>
+          <w:sz w:val="28"/>
+          <w:szCs w:val="28"/>
+          <w:u w:val="single"/>
+          <w:lang w:val="en-US"/>
+        </w:rPr>
+      </w:pPr>
+      <w:r>
+        <w:rPr>
+          <w:b/>
+          <w:bCs/>
+          <w:color w:val="FF0000"/>
+          <w:sz w:val="28"/>
+          <w:szCs w:val="28"/>
+          <w:u w:val="single"/>
+          <w:lang w:val="en-US"/>
+        </w:rPr>
+        <w:t>Create a Room Page:</w:t>
+      </w:r>
+    </w:p>
+    <w:p>
+      <w:pPr>
+        <w:tabs>
+          <w:tab w:val="left" w:pos="1005"/>
+        </w:tabs>
+        <w:rPr>
+          <w:b/>
+          <w:bCs/>
+          <w:noProof/>
+          <w:sz w:val="28"/>
+          <w:szCs w:val="28"/>
+          <w:u w:val="single"/>
+          <w:lang w:val="en-US"/>
+        </w:rPr>
+      </w:pPr>
+      <w:r>
+        <w:rPr>
+          <w:b/>
+          <w:bCs/>
+          <w:noProof/>
+          <w:sz w:val="28"/>
+          <w:szCs w:val="28"/>
+          <w:u w:val="single"/>
+          <w:lang w:val="en-US"/>
+        </w:rPr>
+        <w:drawing>
+          <wp:inline distT="0" distB="0" distL="0" distR="0" wp14:anchorId="37683A1B" wp14:editId="1776AAD1">
+            <wp:extent cx="5724525" cy="2752725"/>
+            <wp:effectExtent l="0" t="0" r="9525" b="9525"/>
+            <wp:docPr id="16" name="Picture 16"/>
+            <wp:cNvGraphicFramePr>
+              <a:graphicFrameLocks xmlns:a="http://schemas.openxmlformats.org/drawingml/2006/main" noChangeAspect="1"/>
+            </wp:cNvGraphicFramePr>
+            <a:graphic xmlns:a="http://schemas.openxmlformats.org/drawingml/2006/main">
+              <a:graphicData uri="http://schemas.openxmlformats.org/drawingml/2006/picture">
+                <pic:pic xmlns:pic="http://schemas.openxmlformats.org/drawingml/2006/picture">
+                  <pic:nvPicPr>
+                    <pic:cNvPr id="0" name="Picture 16"/>
+                    <pic:cNvPicPr>
+                      <a:picLocks noChangeAspect="1" noChangeArrowheads="1"/>
+                    </pic:cNvPicPr>
+                  </pic:nvPicPr>
+                  <pic:blipFill>
+                    <a:blip r:embed="rId9">
+                      <a:extLst>
+                        <a:ext uri="{28A0092B-C50C-407E-A947-70E740481C1C}">
+                          <a14:useLocalDpi xmlns:a14="http://schemas.microsoft.com/office/drawing/2010/main" val="0"/>
+                        </a:ext>
+                      </a:extLst>
+                    </a:blip>
+                    <a:srcRect/>
+                    <a:stretch>
+                      <a:fillRect/>
+                    </a:stretch>
+                  </pic:blipFill>
+                  <pic:spPr bwMode="auto">
+                    <a:xfrm>
+                      <a:off x="0" y="0"/>
+                      <a:ext cx="5724525" cy="2752725"/>
+                    </a:xfrm>
+                    <a:prstGeom prst="rect">
+                      <a:avLst/>
+                    </a:prstGeom>
+                    <a:noFill/>
+                    <a:ln>
+                      <a:noFill/>
+                    </a:ln>
+                  </pic:spPr>
+                </pic:pic>
+              </a:graphicData>
+            </a:graphic>
+          </wp:inline>
+        </w:drawing>
+      </w:r>
+    </w:p>
+    <w:p>
+      <w:pPr>
+        <w:rPr>
+          <w:sz w:val="28"/>
+          <w:szCs w:val="28"/>
+          <w:lang w:val="en-US"/>
+        </w:rPr>
+      </w:pPr>
+    </w:p>
+    <w:p>
+      <w:pPr>
+        <w:rPr>
+          <w:sz w:val="28"/>
+          <w:szCs w:val="28"/>
+          <w:lang w:val="en-US"/>
+        </w:rPr>
+      </w:pPr>
+    </w:p>
+    <w:p>
+      <w:pPr>
+        <w:rPr>
+          <w:sz w:val="28"/>
+          <w:szCs w:val="28"/>
+          <w:lang w:val="en-US"/>
+        </w:rPr>
+      </w:pPr>
+    </w:p>
+    <w:p>
+      <w:pPr>
+        <w:rPr>
+          <w:sz w:val="28"/>
+          <w:szCs w:val="28"/>
+          <w:lang w:val="en-US"/>
+        </w:rPr>
+      </w:pPr>
+    </w:p>
+    <w:p>
+      <w:pPr>
+        <w:rPr>
+          <w:sz w:val="28"/>
+          <w:szCs w:val="28"/>
+          <w:lang w:val="en-US"/>
+        </w:rPr>
+      </w:pPr>
+    </w:p>
+    <w:p>
+      <w:pPr>
+        <w:rPr>
+          <w:sz w:val="28"/>
+          <w:szCs w:val="28"/>
+          <w:lang w:val="en-US"/>
+        </w:rPr>
+      </w:pPr>
+    </w:p>
+    <w:p>
+      <w:pPr>
+        <w:rPr>
+          <w:sz w:val="28"/>
+          <w:szCs w:val="28"/>
+          <w:lang w:val="en-US"/>
+        </w:rPr>
+      </w:pPr>
+    </w:p>
+    <w:p>
+      <w:pPr>
+        <w:rPr>
+          <w:b/>
+          <w:bCs/>
+          <w:color w:val="FF0000"/>
+          <w:sz w:val="28"/>
+          <w:szCs w:val="28"/>
+          <w:u w:val="single"/>
+          <w:lang w:val="en-US"/>
+        </w:rPr>
+      </w:pPr>
+      <w:r>
+        <w:rPr>
+          <w:b/>
+          <w:bCs/>
+          <w:color w:val="FF0000"/>
+          <w:sz w:val="28"/>
+          <w:szCs w:val="28"/>
+          <w:u w:val="single"/>
+          <w:lang w:val="en-US"/>
+        </w:rPr>
+        <w:lastRenderedPageBreak/>
+        <w:t>Painting Room Page:</w:t>
+      </w:r>
+    </w:p>
+    <w:p>
+      <w:pPr>
+        <w:rPr>
+          <w:b/>
+          <w:bCs/>
+          <w:noProof/>
+          <w:sz w:val="28"/>
+          <w:szCs w:val="28"/>
+          <w:u w:val="single"/>
+          <w:lang w:val="en-US"/>
+        </w:rPr>
+      </w:pPr>
+      <w:r>
+        <w:rPr>
+          <w:b/>
+          <w:bCs/>
+          <w:noProof/>
+          <w:sz w:val="28"/>
+          <w:szCs w:val="28"/>
+          <w:u w:val="single"/>
+          <w:lang w:val="en-US"/>
+        </w:rPr>
+        <w:drawing>
+          <wp:inline distT="0" distB="0" distL="0" distR="0" wp14:anchorId="40CBF36E" wp14:editId="317A2E20">
+            <wp:extent cx="5724525" cy="2752725"/>
+            <wp:effectExtent l="0" t="0" r="9525" b="9525"/>
+            <wp:docPr id="18" name="Picture 18"/>
+            <wp:cNvGraphicFramePr>
+              <a:graphicFrameLocks xmlns:a="http://schemas.openxmlformats.org/drawingml/2006/main" noChangeAspect="1"/>
+            </wp:cNvGraphicFramePr>
+            <a:graphic xmlns:a="http://schemas.openxmlformats.org/drawingml/2006/main">
+              <a:graphicData uri="http://schemas.openxmlformats.org/drawingml/2006/picture">
+                <pic:pic xmlns:pic="http://schemas.openxmlformats.org/drawingml/2006/picture">
+                  <pic:nvPicPr>
+                    <pic:cNvPr id="0" name="Picture 18"/>
+                    <pic:cNvPicPr>
+                      <a:picLocks noChangeAspect="1" noChangeArrowheads="1"/>
+                    </pic:cNvPicPr>
+                  </pic:nvPicPr>
+                  <pic:blipFill>
+                    <a:blip r:embed="rId10">
+                      <a:extLst>
+                        <a:ext uri="{28A0092B-C50C-407E-A947-70E740481C1C}">
+                          <a14:useLocalDpi xmlns:a14="http://schemas.microsoft.com/office/drawing/2010/main" val="0"/>
+                        </a:ext>
+                      </a:extLst>
+                    </a:blip>
+                    <a:srcRect/>
+                    <a:stretch>
+                      <a:fillRect/>
+                    </a:stretch>
+                  </pic:blipFill>
+                  <pic:spPr bwMode="auto">
+                    <a:xfrm>
+                      <a:off x="0" y="0"/>
+                      <a:ext cx="5724525" cy="2752725"/>
+                    </a:xfrm>
+                    <a:prstGeom prst="rect">
+                      <a:avLst/>
+                    </a:prstGeom>
+                    <a:noFill/>
+                    <a:ln>
+                      <a:noFill/>
+                    </a:ln>
+                  </pic:spPr>
+                </pic:pic>
+              </a:graphicData>
+            </a:graphic>
+          </wp:inline>
+        </w:drawing>
+      </w:r>
+    </w:p>
+    <w:p>
+      <w:pPr>
+        <w:rPr>
+          <w:sz w:val="28"/>
+          <w:szCs w:val="28"/>
+          <w:lang w:val="en-US"/>
+        </w:rPr>
+      </w:pPr>
+    </w:p>
+    <w:p>
+      <w:pPr>
+        <w:rPr>
+          <w:b/>
+          <w:bCs/>
+          <w:color w:val="FF0000"/>
+          <w:sz w:val="28"/>
+          <w:szCs w:val="28"/>
+          <w:u w:val="single"/>
+          <w:lang w:val="en-US"/>
+        </w:rPr>
+      </w:pPr>
+      <w:r>
+        <w:rPr>
+          <w:b/>
+          <w:bCs/>
+          <w:color w:val="FF0000"/>
+          <w:sz w:val="28"/>
+          <w:szCs w:val="28"/>
+          <w:u w:val="single"/>
+          <w:lang w:val="en-US"/>
+        </w:rPr>
+        <w:t>Painting Works List Page:</w:t>
+      </w:r>
+    </w:p>
+    <w:p>
+      <w:pPr>
+        <w:rPr>
+          <w:b/>
+          <w:bCs/>
+          <w:sz w:val="28"/>
+          <w:szCs w:val="28"/>
+          <w:u w:val="single"/>
+          <w:lang w:val="en-US"/>
+        </w:rPr>
+      </w:pPr>
+      <w:r>
+        <w:rPr>
+          <w:b/>
+          <w:bCs/>
+          <w:noProof/>
+          <w:sz w:val="28"/>
+          <w:szCs w:val="28"/>
+          <w:u w:val="single"/>
+          <w:lang w:val="en-US"/>
+        </w:rPr>
+        <w:drawing>
+          <wp:inline distT="0" distB="0" distL="0" distR="0" wp14:anchorId="4F0C53A1" wp14:editId="51BB0540">
+            <wp:extent cx="5724525" cy="2752725"/>
+            <wp:effectExtent l="0" t="0" r="9525" b="9525"/>
+            <wp:docPr id="19" name="Picture 19"/>
+            <wp:cNvGraphicFramePr>
+              <a:graphicFrameLocks xmlns:a="http://schemas.openxmlformats.org/drawingml/2006/main" noChangeAspect="1"/>
+            </wp:cNvGraphicFramePr>
+            <a:graphic xmlns:a="http://schemas.openxmlformats.org/drawingml/2006/main">
+              <a:graphicData uri="http://schemas.openxmlformats.org/drawingml/2006/picture">
+                <pic:pic xmlns:pic="http://schemas.openxmlformats.org/drawingml/2006/picture">
+                  <pic:nvPicPr>
+                    <pic:cNvPr id="0" name="Picture 19"/>
+                    <pic:cNvPicPr>
+                      <a:picLocks noChangeAspect="1" noChangeArrowheads="1"/>
+                    </pic:cNvPicPr>
+                  </pic:nvPicPr>
+                  <pic:blipFill>
+                    <a:blip r:embed="rId11">
+                      <a:extLst>
+                        <a:ext uri="{28A0092B-C50C-407E-A947-70E740481C1C}">
+                          <a14:useLocalDpi xmlns:a14="http://schemas.microsoft.com/office/drawing/2010/main" val="0"/>
+                        </a:ext>
+                      </a:extLst>
+                    </a:blip>
+                    <a:srcRect/>
+                    <a:stretch>
+                      <a:fillRect/>
+                    </a:stretch>
+                  </pic:blipFill>
+                  <pic:spPr bwMode="auto">
+                    <a:xfrm>
+                      <a:off x="0" y="0"/>
+                      <a:ext cx="5724525" cy="2752725"/>
+                    </a:xfrm>
+                    <a:prstGeom prst="rect">
+                      <a:avLst/>
+                    </a:prstGeom>
+                    <a:noFill/>
+                    <a:ln>
+                      <a:noFill/>
+                    </a:ln>
+                  </pic:spPr>
+                </pic:pic>
+              </a:graphicData>
+            </a:graphic>
+          </wp:inline>
+        </w:drawing>
+      </w:r>
     </w:p>
     <w:sectPr>
       <w:pgSz w:w="11906" w:h="16838"/>

</xml_diff>